<commit_message>
Snapshot jar and README.docx
</commit_message>
<xml_diff>
--- a/README.docx
+++ b/README.docx
@@ -414,13 +414,7 @@
         <w:t xml:space="preserve"> through </w:t>
       </w:r>
       <w:r>
-        <w:t>ExpressionB</w:t>
-      </w:r>
-      <w:r>
-        <w:t>u</w:t>
-      </w:r>
-      <w:r>
-        <w:t>ilder</w:t>
+        <w:t>ExpressionBuilder</w:t>
       </w:r>
       <w:r>
         <w:t>.</w:t>
@@ -439,31 +433,7 @@
           <w:rPr>
             <w:rStyle w:val="Hyperlink"/>
           </w:rPr>
-          <w:t>si</w:t>
-        </w:r>
-        <w:r>
-          <w:rPr>
-            <w:rStyle w:val="Hyperlink"/>
-          </w:rPr>
-          <w:t>m</w:t>
-        </w:r>
-        <w:r>
-          <w:rPr>
-            <w:rStyle w:val="Hyperlink"/>
-          </w:rPr>
-          <w:t>p</w:t>
-        </w:r>
-        <w:r>
-          <w:rPr>
-            <w:rStyle w:val="Hyperlink"/>
-          </w:rPr>
-          <w:t>l</w:t>
-        </w:r>
-        <w:r>
-          <w:rPr>
-            <w:rStyle w:val="Hyperlink"/>
-          </w:rPr>
-          <w:t>e</w:t>
+          <w:t>simple</w:t>
         </w:r>
       </w:hyperlink>
       <w:r>
@@ -474,19 +444,7 @@
           <w:rPr>
             <w:rStyle w:val="Hyperlink"/>
           </w:rPr>
-          <w:t>comp</w:t>
-        </w:r>
-        <w:r>
-          <w:rPr>
-            <w:rStyle w:val="Hyperlink"/>
-          </w:rPr>
-          <w:t>l</w:t>
-        </w:r>
-        <w:r>
-          <w:rPr>
-            <w:rStyle w:val="Hyperlink"/>
-          </w:rPr>
-          <w:t>ex</w:t>
+          <w:t>complex</w:t>
         </w:r>
       </w:hyperlink>
       <w:r>
@@ -564,19 +522,7 @@
           <w:rPr>
             <w:rStyle w:val="Hyperlink"/>
           </w:rPr>
-          <w:t>ca</w:t>
-        </w:r>
-        <w:r>
-          <w:rPr>
-            <w:rStyle w:val="Hyperlink"/>
-          </w:rPr>
-          <w:t>s</w:t>
-        </w:r>
-        <w:r>
-          <w:rPr>
-            <w:rStyle w:val="Hyperlink"/>
-          </w:rPr>
-          <w:t>e1</w:t>
+          <w:t>case1</w:t>
         </w:r>
       </w:hyperlink>
       <w:r>
@@ -917,10 +863,7 @@
         <w:t xml:space="preserve"> now appears in the left text area. </w:t>
       </w:r>
       <w:r>
-        <w:t>Now s</w:t>
-      </w:r>
-      <w:r>
-        <w:t xml:space="preserve">elect </w:t>
+        <w:t xml:space="preserve">Now select </w:t>
       </w:r>
       <w:r>
         <w:rPr>
@@ -954,10 +897,7 @@
         <w:t>grey arrow</w:t>
       </w:r>
       <w:r>
-        <w:t>).</w:t>
-      </w:r>
-      <w:r>
-        <w:t xml:space="preserve"> </w:t>
+        <w:t xml:space="preserve">). </w:t>
       </w:r>
       <w:r>
         <w:t xml:space="preserve">Click on </w:t>
@@ -1481,19 +1421,7 @@
           <w:rPr>
             <w:rStyle w:val="Hyperlink"/>
           </w:rPr>
-          <w:t>F</w:t>
-        </w:r>
-        <w:r>
-          <w:rPr>
-            <w:rStyle w:val="Hyperlink"/>
-          </w:rPr>
-          <w:t>i</w:t>
-        </w:r>
-        <w:r>
-          <w:rPr>
-            <w:rStyle w:val="Hyperlink"/>
-          </w:rPr>
-          <w:t>g 1</w:t>
+          <w:t>Fig 1</w:t>
         </w:r>
       </w:hyperlink>
       <w:r>
@@ -1832,19 +1760,7 @@
           <w:rPr>
             <w:rStyle w:val="Hyperlink"/>
           </w:rPr>
-          <w:t>cos(si</w:t>
-        </w:r>
-        <w:r>
-          <w:rPr>
-            <w:rStyle w:val="Hyperlink"/>
-          </w:rPr>
-          <w:t>n</w:t>
-        </w:r>
-        <w:r>
-          <w:rPr>
-            <w:rStyle w:val="Hyperlink"/>
-          </w:rPr>
-          <w:t>(</w:t>
+          <w:t>cos(sin(</w:t>
         </w:r>
         <w:r>
           <w:rPr>
@@ -1952,24 +1868,14 @@
       <w:r>
         <w:t xml:space="preserve">Table </w:t>
       </w:r>
-      <w:r>
-        <w:fldChar w:fldCharType="begin"/>
-      </w:r>
-      <w:r>
-        <w:instrText xml:space="preserve"> SEQ Table \* ARABIC </w:instrText>
-      </w:r>
-      <w:r>
-        <w:fldChar w:fldCharType="separate"/>
-      </w:r>
-      <w:r>
-        <w:rPr>
-          <w:noProof/>
-        </w:rPr>
-        <w:t>1</w:t>
-      </w:r>
-      <w:r>
-        <w:fldChar w:fldCharType="end"/>
-      </w:r>
+      <w:fldSimple w:instr=" SEQ Table \* ARABIC ">
+        <w:r>
+          <w:rPr>
+            <w:noProof/>
+          </w:rPr>
+          <w:t>1</w:t>
+        </w:r>
+      </w:fldSimple>
     </w:p>
     <w:tbl>
       <w:tblPr>
@@ -3786,6 +3692,122 @@
           <w:rStyle w:val="Heading2Char"/>
         </w:rPr>
         <w:lastRenderedPageBreak/>
+        <w:t>How to</w:t>
+      </w:r>
+      <w:r>
+        <w:t>:</w:t>
+      </w:r>
+      <w:bookmarkStart w:id="6" w:name="_GoBack"/>
+      <w:bookmarkEnd w:id="6"/>
+    </w:p>
+    <w:p>
+      <w:pPr>
+        <w:jc w:val="both"/>
+      </w:pPr>
+      <w:r>
+        <w:t>How do you build an expression that plots parallel to y-axis? In short how do build an expression to reflect x = k (where can k is a real number positive or negative).</w:t>
+      </w:r>
+    </w:p>
+    <w:p>
+      <w:pPr>
+        <w:jc w:val="both"/>
+      </w:pPr>
+      <w:r>
+        <w:t xml:space="preserve">The trick is to use the parametric form </w:t>
+      </w:r>
+    </w:p>
+    <w:p>
+      <w:pPr>
+        <w:jc w:val="both"/>
+      </w:pPr>
+      <w:r>
+        <w:t>x = 1.0 (</w:t>
+      </w:r>
+      <w:r>
+        <w:rPr>
+          <w:i/>
+        </w:rPr>
+        <w:t>or any real number</w:t>
+      </w:r>
+      <w:r>
+        <w:t>)</w:t>
+      </w:r>
+    </w:p>
+    <w:p>
+      <w:pPr>
+        <w:jc w:val="both"/>
+      </w:pPr>
+      <w:r>
+        <w:t>y = any simple or complex expression</w:t>
+      </w:r>
+    </w:p>
+    <w:p>
+      <w:pPr>
+        <w:jc w:val="both"/>
+      </w:pPr>
+      <w:r>
+        <w:rPr>
+          <w:noProof/>
+          <w:lang w:eastAsia="en-CA"/>
+        </w:rPr>
+        <w:drawing>
+          <wp:inline distT="0" distB="0" distL="0" distR="0" wp14:anchorId="5256180B" wp14:editId="4BE5452C">
+            <wp:extent cx="4436745" cy="981542"/>
+            <wp:effectExtent l="0" t="0" r="1905" b="9525"/>
+            <wp:docPr id="2" name="Picture 2"/>
+            <wp:cNvGraphicFramePr>
+              <a:graphicFrameLocks xmlns:a="http://schemas.openxmlformats.org/drawingml/2006/main" noChangeAspect="1"/>
+            </wp:cNvGraphicFramePr>
+            <a:graphic xmlns:a="http://schemas.openxmlformats.org/drawingml/2006/main">
+              <a:graphicData uri="http://schemas.openxmlformats.org/drawingml/2006/picture">
+                <pic:pic xmlns:pic="http://schemas.openxmlformats.org/drawingml/2006/picture">
+                  <pic:nvPicPr>
+                    <pic:cNvPr id="1" name=""/>
+                    <pic:cNvPicPr/>
+                  </pic:nvPicPr>
+                  <pic:blipFill>
+                    <a:blip r:embed="rId19"/>
+                    <a:stretch>
+                      <a:fillRect/>
+                    </a:stretch>
+                  </pic:blipFill>
+                  <pic:spPr>
+                    <a:xfrm>
+                      <a:off x="0" y="0"/>
+                      <a:ext cx="4475198" cy="990049"/>
+                    </a:xfrm>
+                    <a:prstGeom prst="rect">
+                      <a:avLst/>
+                    </a:prstGeom>
+                  </pic:spPr>
+                </pic:pic>
+              </a:graphicData>
+            </a:graphic>
+          </wp:inline>
+        </w:drawing>
+      </w:r>
+    </w:p>
+    <w:p>
+      <w:pPr>
+        <w:jc w:val="both"/>
+      </w:pPr>
+    </w:p>
+    <w:p>
+      <w:pPr>
+        <w:jc w:val="both"/>
+        <w:rPr>
+          <w:rStyle w:val="Heading2Char"/>
+        </w:rPr>
+      </w:pPr>
+    </w:p>
+    <w:p>
+      <w:pPr>
+        <w:jc w:val="both"/>
+      </w:pPr>
+      <w:r>
+        <w:rPr>
+          <w:rStyle w:val="Heading2Char"/>
+        </w:rPr>
         <w:t>Additional Features</w:t>
       </w:r>
       <w:r>
@@ -3812,60 +3834,6 @@
       </w:r>
       <w:r>
         <w:t xml:space="preserve"> button in </w:t>
-      </w:r>
-      <w:hyperlink w:anchor="Fig1" w:history="1">
-        <w:r>
-          <w:rPr>
-            <w:rStyle w:val="Hyperlink"/>
-          </w:rPr>
-          <w:t>Fi</w:t>
-        </w:r>
-        <w:r>
-          <w:rPr>
-            <w:rStyle w:val="Hyperlink"/>
-          </w:rPr>
-          <w:t>g</w:t>
-        </w:r>
-        <w:r>
-          <w:rPr>
-            <w:rStyle w:val="Hyperlink"/>
-          </w:rPr>
-          <w:t xml:space="preserve"> 1</w:t>
-        </w:r>
-      </w:hyperlink>
-      <w:r>
-        <w:t>.</w:t>
-      </w:r>
-    </w:p>
-    <w:p>
-      <w:pPr>
-        <w:pStyle w:val="ListParagraph"/>
-        <w:numPr>
-          <w:ilvl w:val="0"/>
-          <w:numId w:val="1"/>
-        </w:numPr>
-        <w:jc w:val="both"/>
-      </w:pPr>
-      <w:r>
-        <w:t>You could save an expression and load it later (even after application restart). Refer to ‘</w:t>
-      </w:r>
-      <w:r>
-        <w:rPr>
-          <w:b/>
-        </w:rPr>
-        <w:t>LoadExp’</w:t>
-      </w:r>
-      <w:r>
-        <w:t xml:space="preserve"> and ‘</w:t>
-      </w:r>
-      <w:r>
-        <w:rPr>
-          <w:b/>
-        </w:rPr>
-        <w:t>SaveExp’</w:t>
-      </w:r>
-      <w:r>
-        <w:t xml:space="preserve"> buttons in </w:t>
       </w:r>
       <w:hyperlink w:anchor="Fig1" w:history="1">
         <w:r>
@@ -3889,13 +3857,13 @@
         <w:jc w:val="both"/>
       </w:pPr>
       <w:r>
-        <w:t>You could zoom in and zoom out on the Cartesian plane. Refer to ‘</w:t>
-      </w:r>
-      <w:r>
-        <w:rPr>
-          <w:b/>
-        </w:rPr>
-        <w:t>ZoomIn’</w:t>
+        <w:t>You could save an expression and load it later (even after application restart). Refer to ‘</w:t>
+      </w:r>
+      <w:r>
+        <w:rPr>
+          <w:b/>
+        </w:rPr>
+        <w:t>LoadExp’</w:t>
       </w:r>
       <w:r>
         <w:t xml:space="preserve"> and ‘</w:t>
@@ -3904,7 +3872,7 @@
         <w:rPr>
           <w:b/>
         </w:rPr>
-        <w:t>ZoomOut’</w:t>
+        <w:t>SaveExp’</w:t>
       </w:r>
       <w:r>
         <w:t xml:space="preserve"> buttons in </w:t>
@@ -3918,10 +3886,55 @@
         </w:r>
       </w:hyperlink>
       <w:r>
+        <w:t>.</w:t>
+      </w:r>
+    </w:p>
+    <w:p>
+      <w:pPr>
+        <w:pStyle w:val="ListParagraph"/>
+        <w:numPr>
+          <w:ilvl w:val="0"/>
+          <w:numId w:val="1"/>
+        </w:numPr>
+        <w:jc w:val="both"/>
+      </w:pPr>
+      <w:r>
+        <w:t>You could zoom in and zoom out on the Cartesian plane. Refer to ‘</w:t>
+      </w:r>
+      <w:r>
+        <w:rPr>
+          <w:b/>
+        </w:rPr>
+        <w:t>ZoomIn’</w:t>
+      </w:r>
+      <w:r>
+        <w:t xml:space="preserve"> and ‘</w:t>
+      </w:r>
+      <w:r>
+        <w:rPr>
+          <w:b/>
+        </w:rPr>
+        <w:t>ZoomOut’</w:t>
+      </w:r>
+      <w:r>
+        <w:t xml:space="preserve"> buttons in </w:t>
+      </w:r>
+      <w:hyperlink w:anchor="Fig1" w:history="1">
+        <w:r>
+          <w:rPr>
+            <w:rStyle w:val="Hyperlink"/>
+          </w:rPr>
+          <w:t>Fig 1</w:t>
+        </w:r>
+      </w:hyperlink>
+      <w:r>
         <w:t xml:space="preserve">. </w:t>
       </w:r>
-      <w:bookmarkStart w:id="6" w:name="_GoBack"/>
-      <w:bookmarkEnd w:id="6"/>
+    </w:p>
+    <w:p>
+      <w:pPr>
+        <w:jc w:val="both"/>
+      </w:pPr>
     </w:p>
     <w:sectPr>
       <w:pgSz w:w="12240" w:h="15840"/>

</xml_diff>